<commit_message>
Added all the things and edited some html.
</commit_message>
<xml_diff>
--- a/Sitemap Digital Sketch.docx
+++ b/Sitemap Digital Sketch.docx
@@ -151,6 +151,100 @@
       <w:r>
         <w:t xml:space="preserve"> also other contact information.</w:t>
       </w:r>
+    </w:p>
+    <w:p>
+      <w:pPr>
+        <w:ind w:firstLine="720"/>
+      </w:pPr>
+    </w:p>
+    <w:p>
+      <w:pPr>
+        <w:ind w:firstLine="720"/>
+      </w:pPr>
+    </w:p>
+    <w:p>
+      <w:pPr>
+        <w:ind w:firstLine="720"/>
+      </w:pPr>
+    </w:p>
+    <w:p>
+      <w:pPr>
+        <w:ind w:firstLine="720"/>
+      </w:pPr>
+    </w:p>
+    <w:p>
+      <w:pPr>
+        <w:ind w:firstLine="720"/>
+      </w:pPr>
+    </w:p>
+    <w:p>
+      <w:pPr>
+        <w:ind w:firstLine="720"/>
+      </w:pPr>
+    </w:p>
+    <w:p>
+      <w:pPr>
+        <w:ind w:firstLine="720"/>
+      </w:pPr>
+    </w:p>
+    <w:p>
+      <w:pPr>
+        <w:ind w:firstLine="720"/>
+      </w:pPr>
+    </w:p>
+    <w:p>
+      <w:pPr>
+        <w:ind w:firstLine="720"/>
+      </w:pPr>
+    </w:p>
+    <w:p>
+      <w:pPr>
+        <w:ind w:firstLine="720"/>
+      </w:pPr>
+    </w:p>
+    <w:p>
+      <w:pPr>
+        <w:ind w:firstLine="720"/>
+      </w:pPr>
+    </w:p>
+    <w:p>
+      <w:pPr>
+        <w:ind w:firstLine="720"/>
+      </w:pPr>
+    </w:p>
+    <w:p>
+      <w:pPr>
+        <w:ind w:firstLine="720"/>
+      </w:pPr>
+    </w:p>
+    <w:p>
+      <w:pPr>
+        <w:ind w:firstLine="720"/>
+      </w:pPr>
+    </w:p>
+    <w:p>
+      <w:pPr>
+        <w:ind w:firstLine="720"/>
+      </w:pPr>
+    </w:p>
+    <w:p>
+      <w:pPr>
+        <w:ind w:firstLine="720"/>
+      </w:pPr>
+    </w:p>
+    <w:p>
+      <w:pPr>
+        <w:ind w:firstLine="720"/>
+      </w:pPr>
+    </w:p>
+    <w:p>
+      <w:pPr>
+        <w:ind w:firstLine="720"/>
+        <w:rPr>
+          <w:rFonts w:ascii="Segoe Script" w:hAnsi="Segoe Script"/>
+          <w:sz w:val="96"/>
+        </w:rPr>
+      </w:pPr>
       <w:bookmarkStart w:id="0" w:name="_GoBack"/>
       <w:bookmarkEnd w:id="0"/>
     </w:p>
@@ -3200,71 +3294,71 @@
     </dgm:pt>
   </dgm:ptLst>
   <dgm:cxnLst>
+    <dgm:cxn modelId="{7DA72C0F-EC6C-47AA-86CB-9C2FEABDBEFE}" type="presOf" srcId="{2C81B465-2A92-47A7-B26C-18F9DFD45431}" destId="{595218FE-4A18-48FC-AF20-8086EF430AE8}" srcOrd="0" destOrd="0" presId="urn:microsoft.com/office/officeart/2005/8/layout/hierarchy6"/>
+    <dgm:cxn modelId="{47E6E0BD-2628-4600-94D0-5FC8AB85CBF5}" type="presOf" srcId="{348EA693-256F-42E0-9E14-CF3BA635114E}" destId="{5D04028E-91E2-4A4A-B380-44308E0624AC}" srcOrd="0" destOrd="0" presId="urn:microsoft.com/office/officeart/2005/8/layout/hierarchy6"/>
+    <dgm:cxn modelId="{C8C63E35-589E-4B88-A1E9-7455240BB734}" srcId="{D8A50AE1-961A-429F-A90D-21D161A095F3}" destId="{2C81B465-2A92-47A7-B26C-18F9DFD45431}" srcOrd="0" destOrd="0" parTransId="{BFAE1947-7F93-4DDD-B9B9-149A675662B9}" sibTransId="{2543A625-B363-4283-82CA-17DF3620E769}"/>
+    <dgm:cxn modelId="{2C0871EE-65D0-4344-BE38-9920671997C0}" type="presOf" srcId="{C0CA4928-D1B9-463A-A658-899922E99137}" destId="{B435ED21-DB22-42CC-BF72-2F0FB8476698}" srcOrd="0" destOrd="0" presId="urn:microsoft.com/office/officeart/2005/8/layout/hierarchy6"/>
+    <dgm:cxn modelId="{C7088D38-9D8E-4680-A14A-B86EE44D2503}" type="presOf" srcId="{CCAADB7B-8FF9-4F3A-9714-BA56D827E4D1}" destId="{05CD3AAD-C565-42BC-9658-05E4834318F2}" srcOrd="0" destOrd="0" presId="urn:microsoft.com/office/officeart/2005/8/layout/hierarchy6"/>
+    <dgm:cxn modelId="{A1038EFD-5BCF-49FB-BFE7-15595E590DE0}" type="presOf" srcId="{4BEA9371-9044-48EF-B01F-9772F1CFDDEB}" destId="{51D970C8-4B7A-4BB5-8F19-98D550FDCF0C}" srcOrd="0" destOrd="0" presId="urn:microsoft.com/office/officeart/2005/8/layout/hierarchy6"/>
+    <dgm:cxn modelId="{F6AFC149-BBA4-48AB-B405-51B442070605}" type="presOf" srcId="{E44C8DEC-AD46-4429-AF86-0F9356D0CE82}" destId="{96AEF933-7006-401F-833B-C8F846B23849}" srcOrd="0" destOrd="0" presId="urn:microsoft.com/office/officeart/2005/8/layout/hierarchy6"/>
+    <dgm:cxn modelId="{5DE65434-2077-41AF-AA40-B6DE49FF5AFB}" srcId="{D8A50AE1-961A-429F-A90D-21D161A095F3}" destId="{13CC3FBB-37D1-4F8C-B89F-10DE0A81617F}" srcOrd="1" destOrd="0" parTransId="{C0CA4928-D1B9-463A-A658-899922E99137}" sibTransId="{51105546-A976-41A8-AB26-5A7D9685E9FF}"/>
+    <dgm:cxn modelId="{8BB13745-108D-4234-989D-8E7FAA246535}" type="presOf" srcId="{97BE3958-93F7-4A5E-8C6D-F9FA35E69405}" destId="{560E8377-E4B6-41A5-9436-5735950556F7}" srcOrd="0" destOrd="0" presId="urn:microsoft.com/office/officeart/2005/8/layout/hierarchy6"/>
+    <dgm:cxn modelId="{C81FF98B-8903-465A-8AE5-608D37F6D81E}" srcId="{8360E0BC-4E17-4B40-A59D-47D35967D724}" destId="{4BEA9371-9044-48EF-B01F-9772F1CFDDEB}" srcOrd="0" destOrd="0" parTransId="{348EA693-256F-42E0-9E14-CF3BA635114E}" sibTransId="{BE0B8573-F5EB-43B2-83E4-3F593226B547}"/>
+    <dgm:cxn modelId="{F6C4E4E1-00B2-4944-9CC5-9D1AC3412B1E}" type="presOf" srcId="{9C6306AC-9D85-43B8-95C2-F2C73322C908}" destId="{0937F7CC-9625-4DD6-BA2D-FA14F66569D4}" srcOrd="0" destOrd="0" presId="urn:microsoft.com/office/officeart/2005/8/layout/hierarchy6"/>
+    <dgm:cxn modelId="{61D20373-B051-4A56-B199-B71C1DCB0B7A}" type="presOf" srcId="{5A9485F3-B22E-4A47-9B8D-DA5439AC71CA}" destId="{F10B44BC-6D4E-4BF8-959E-8D0D3451C9A2}" srcOrd="0" destOrd="0" presId="urn:microsoft.com/office/officeart/2005/8/layout/hierarchy6"/>
+    <dgm:cxn modelId="{D2494BB1-3878-45AD-88F5-714143A44FB4}" type="presOf" srcId="{EDE9116C-CCCE-4E59-B07E-344AA2521F5A}" destId="{E84B76EC-FE16-4E9F-A310-68FFDAD7DEB1}" srcOrd="0" destOrd="0" presId="urn:microsoft.com/office/officeart/2005/8/layout/hierarchy6"/>
+    <dgm:cxn modelId="{F321C01A-8D4F-4ACC-BB32-68D4CD3EC9D8}" type="presOf" srcId="{D8A50AE1-961A-429F-A90D-21D161A095F3}" destId="{BEEDA3AD-C42F-41FE-A92A-88E09C0F20DA}" srcOrd="0" destOrd="0" presId="urn:microsoft.com/office/officeart/2005/8/layout/hierarchy6"/>
+    <dgm:cxn modelId="{5E9D6CC2-4A57-4365-B090-5A86E13B2682}" srcId="{E44C8DEC-AD46-4429-AF86-0F9356D0CE82}" destId="{8360E0BC-4E17-4B40-A59D-47D35967D724}" srcOrd="0" destOrd="0" parTransId="{296A9C8B-9521-4E5E-A8C6-DAFE7E1FD64A}" sibTransId="{45E1367F-8462-4821-BF62-04BADB7D2216}"/>
+    <dgm:cxn modelId="{27BC0F78-38FA-4123-AC85-EAE9A1D3F9ED}" type="presOf" srcId="{B2EA486D-83FA-44D8-8124-BAF4F6936FDC}" destId="{0248A0C5-AD3D-4D46-A062-CFC382C190CB}" srcOrd="0" destOrd="0" presId="urn:microsoft.com/office/officeart/2005/8/layout/hierarchy6"/>
+    <dgm:cxn modelId="{E79C42ED-17B2-4304-8D63-8729B4B44413}" type="presOf" srcId="{064DEFF7-E626-43AD-9542-EB5D53A022A9}" destId="{3BF03D14-B140-4113-8D5A-0E1BF0253463}" srcOrd="0" destOrd="0" presId="urn:microsoft.com/office/officeart/2005/8/layout/hierarchy6"/>
     <dgm:cxn modelId="{110FCB10-38D3-49BB-B72A-EDFB61069289}" srcId="{8360E0BC-4E17-4B40-A59D-47D35967D724}" destId="{D8A50AE1-961A-429F-A90D-21D161A095F3}" srcOrd="2" destOrd="0" parTransId="{5A9485F3-B22E-4A47-9B8D-DA5439AC71CA}" sibTransId="{41502B23-2DAE-4514-9FF4-A61E75E097B3}"/>
-    <dgm:cxn modelId="{7ABC89C3-46F3-4044-85B1-D6631A7EA117}" type="presOf" srcId="{D8A50AE1-961A-429F-A90D-21D161A095F3}" destId="{BEEDA3AD-C42F-41FE-A92A-88E09C0F20DA}" srcOrd="0" destOrd="0" presId="urn:microsoft.com/office/officeart/2005/8/layout/hierarchy6"/>
-    <dgm:cxn modelId="{EEC3E401-3FC0-4DCC-90DC-D4173B4CE1BB}" type="presOf" srcId="{8360E0BC-4E17-4B40-A59D-47D35967D724}" destId="{52536172-FA40-482C-B8B9-2B09EB704C32}" srcOrd="0" destOrd="0" presId="urn:microsoft.com/office/officeart/2005/8/layout/hierarchy6"/>
-    <dgm:cxn modelId="{5E9D6CC2-4A57-4365-B090-5A86E13B2682}" srcId="{E44C8DEC-AD46-4429-AF86-0F9356D0CE82}" destId="{8360E0BC-4E17-4B40-A59D-47D35967D724}" srcOrd="0" destOrd="0" parTransId="{296A9C8B-9521-4E5E-A8C6-DAFE7E1FD64A}" sibTransId="{45E1367F-8462-4821-BF62-04BADB7D2216}"/>
+    <dgm:cxn modelId="{127BEF05-8C10-4EF9-BEB6-13235D3FB12D}" type="presOf" srcId="{8360E0BC-4E17-4B40-A59D-47D35967D724}" destId="{52536172-FA40-482C-B8B9-2B09EB704C32}" srcOrd="0" destOrd="0" presId="urn:microsoft.com/office/officeart/2005/8/layout/hierarchy6"/>
+    <dgm:cxn modelId="{34C478A4-421A-4C70-A924-9A41909740E8}" srcId="{D8A50AE1-961A-429F-A90D-21D161A095F3}" destId="{3026446F-63A3-4DAA-AAA9-81808D9285BA}" srcOrd="2" destOrd="0" parTransId="{319CD422-6141-45B9-AC2D-64867764A7B5}" sibTransId="{8CABC8CD-202C-4D94-B239-B0864DA116B3}"/>
+    <dgm:cxn modelId="{3EB72B5F-F0D1-4963-B174-BA420FDBA25B}" srcId="{8360E0BC-4E17-4B40-A59D-47D35967D724}" destId="{CCAADB7B-8FF9-4F3A-9714-BA56D827E4D1}" srcOrd="1" destOrd="0" parTransId="{9C6306AC-9D85-43B8-95C2-F2C73322C908}" sibTransId="{E68D2F5B-55A7-465A-A377-F1D434F73FEC}"/>
+    <dgm:cxn modelId="{F8FAFC07-6D90-4175-845C-77354BAE0D3B}" type="presOf" srcId="{13CC3FBB-37D1-4F8C-B89F-10DE0A81617F}" destId="{A9286683-0A22-450F-B1D0-F47A2D004B6E}" srcOrd="0" destOrd="0" presId="urn:microsoft.com/office/officeart/2005/8/layout/hierarchy6"/>
     <dgm:cxn modelId="{D4A4C63F-E67C-4616-98A7-3979986CB34A}" srcId="{8360E0BC-4E17-4B40-A59D-47D35967D724}" destId="{97BE3958-93F7-4A5E-8C6D-F9FA35E69405}" srcOrd="3" destOrd="0" parTransId="{B2EA486D-83FA-44D8-8124-BAF4F6936FDC}" sibTransId="{19B9CA63-72FF-4A6B-AB69-B949EC73DCCB}"/>
-    <dgm:cxn modelId="{3EB72B5F-F0D1-4963-B174-BA420FDBA25B}" srcId="{8360E0BC-4E17-4B40-A59D-47D35967D724}" destId="{CCAADB7B-8FF9-4F3A-9714-BA56D827E4D1}" srcOrd="1" destOrd="0" parTransId="{9C6306AC-9D85-43B8-95C2-F2C73322C908}" sibTransId="{E68D2F5B-55A7-465A-A377-F1D434F73FEC}"/>
-    <dgm:cxn modelId="{71782EFD-CC2E-4B21-9195-68933CEC0F71}" type="presOf" srcId="{3026446F-63A3-4DAA-AAA9-81808D9285BA}" destId="{F684F232-16CD-4E07-A77D-DE5BCEDF1A02}" srcOrd="0" destOrd="0" presId="urn:microsoft.com/office/officeart/2005/8/layout/hierarchy6"/>
-    <dgm:cxn modelId="{34C478A4-421A-4C70-A924-9A41909740E8}" srcId="{D8A50AE1-961A-429F-A90D-21D161A095F3}" destId="{3026446F-63A3-4DAA-AAA9-81808D9285BA}" srcOrd="2" destOrd="0" parTransId="{319CD422-6141-45B9-AC2D-64867764A7B5}" sibTransId="{8CABC8CD-202C-4D94-B239-B0864DA116B3}"/>
-    <dgm:cxn modelId="{87B94D45-35BB-4C4A-ACE7-9C29275EFFC6}" type="presOf" srcId="{BFAE1947-7F93-4DDD-B9B9-149A675662B9}" destId="{A7291F85-0EE2-4FFF-A8AF-4556E1E65937}" srcOrd="0" destOrd="0" presId="urn:microsoft.com/office/officeart/2005/8/layout/hierarchy6"/>
-    <dgm:cxn modelId="{C8C63E35-589E-4B88-A1E9-7455240BB734}" srcId="{D8A50AE1-961A-429F-A90D-21D161A095F3}" destId="{2C81B465-2A92-47A7-B26C-18F9DFD45431}" srcOrd="0" destOrd="0" parTransId="{BFAE1947-7F93-4DDD-B9B9-149A675662B9}" sibTransId="{2543A625-B363-4283-82CA-17DF3620E769}"/>
-    <dgm:cxn modelId="{8F3B4E19-A7B6-4E40-B5C8-11276EAAE0EF}" type="presOf" srcId="{2C81B465-2A92-47A7-B26C-18F9DFD45431}" destId="{595218FE-4A18-48FC-AF20-8086EF430AE8}" srcOrd="0" destOrd="0" presId="urn:microsoft.com/office/officeart/2005/8/layout/hierarchy6"/>
-    <dgm:cxn modelId="{C81FF98B-8903-465A-8AE5-608D37F6D81E}" srcId="{8360E0BC-4E17-4B40-A59D-47D35967D724}" destId="{4BEA9371-9044-48EF-B01F-9772F1CFDDEB}" srcOrd="0" destOrd="0" parTransId="{348EA693-256F-42E0-9E14-CF3BA635114E}" sibTransId="{BE0B8573-F5EB-43B2-83E4-3F593226B547}"/>
-    <dgm:cxn modelId="{FDCDC814-E95B-4053-B542-B6FC3A04E670}" type="presOf" srcId="{CCAADB7B-8FF9-4F3A-9714-BA56D827E4D1}" destId="{05CD3AAD-C565-42BC-9658-05E4834318F2}" srcOrd="0" destOrd="0" presId="urn:microsoft.com/office/officeart/2005/8/layout/hierarchy6"/>
+    <dgm:cxn modelId="{8148C3F2-B09D-41CB-B2EE-2A071AF3A6C8}" type="presOf" srcId="{319CD422-6141-45B9-AC2D-64867764A7B5}" destId="{31749F3B-AD18-4E9E-A57B-661A96937544}" srcOrd="0" destOrd="0" presId="urn:microsoft.com/office/officeart/2005/8/layout/hierarchy6"/>
+    <dgm:cxn modelId="{7E1A54D8-4477-4353-92E4-EEDA538D6744}" type="presOf" srcId="{BFAE1947-7F93-4DDD-B9B9-149A675662B9}" destId="{A7291F85-0EE2-4FFF-A8AF-4556E1E65937}" srcOrd="0" destOrd="0" presId="urn:microsoft.com/office/officeart/2005/8/layout/hierarchy6"/>
+    <dgm:cxn modelId="{F466F08B-D3CB-4A1C-8492-796B74FBFC40}" type="presOf" srcId="{3026446F-63A3-4DAA-AAA9-81808D9285BA}" destId="{F684F232-16CD-4E07-A77D-DE5BCEDF1A02}" srcOrd="0" destOrd="0" presId="urn:microsoft.com/office/officeart/2005/8/layout/hierarchy6"/>
     <dgm:cxn modelId="{7C976B6A-1DB6-4AB1-A818-333884CAA7C9}" srcId="{8360E0BC-4E17-4B40-A59D-47D35967D724}" destId="{064DEFF7-E626-43AD-9542-EB5D53A022A9}" srcOrd="4" destOrd="0" parTransId="{EDE9116C-CCCE-4E59-B07E-344AA2521F5A}" sibTransId="{B8ED7D85-66B5-454E-ACC1-235F8ABA3F0F}"/>
-    <dgm:cxn modelId="{3F5A31A1-65EC-4029-A324-0AA0478A4161}" type="presOf" srcId="{B2EA486D-83FA-44D8-8124-BAF4F6936FDC}" destId="{0248A0C5-AD3D-4D46-A062-CFC382C190CB}" srcOrd="0" destOrd="0" presId="urn:microsoft.com/office/officeart/2005/8/layout/hierarchy6"/>
-    <dgm:cxn modelId="{A3723B57-503B-4BF2-9E6A-942057F65071}" type="presOf" srcId="{319CD422-6141-45B9-AC2D-64867764A7B5}" destId="{31749F3B-AD18-4E9E-A57B-661A96937544}" srcOrd="0" destOrd="0" presId="urn:microsoft.com/office/officeart/2005/8/layout/hierarchy6"/>
-    <dgm:cxn modelId="{6CE45E8E-03A9-44AF-AD3E-11E0DA63F46E}" type="presOf" srcId="{064DEFF7-E626-43AD-9542-EB5D53A022A9}" destId="{3BF03D14-B140-4113-8D5A-0E1BF0253463}" srcOrd="0" destOrd="0" presId="urn:microsoft.com/office/officeart/2005/8/layout/hierarchy6"/>
-    <dgm:cxn modelId="{CC5D4735-1495-485A-94F5-669E5B5515EF}" type="presOf" srcId="{4BEA9371-9044-48EF-B01F-9772F1CFDDEB}" destId="{51D970C8-4B7A-4BB5-8F19-98D550FDCF0C}" srcOrd="0" destOrd="0" presId="urn:microsoft.com/office/officeart/2005/8/layout/hierarchy6"/>
-    <dgm:cxn modelId="{5D1E32D6-560D-43C8-8045-0B8C518B54ED}" type="presOf" srcId="{9C6306AC-9D85-43B8-95C2-F2C73322C908}" destId="{0937F7CC-9625-4DD6-BA2D-FA14F66569D4}" srcOrd="0" destOrd="0" presId="urn:microsoft.com/office/officeart/2005/8/layout/hierarchy6"/>
-    <dgm:cxn modelId="{C0C58B17-0964-4868-9847-F26CF64BB59C}" type="presOf" srcId="{13CC3FBB-37D1-4F8C-B89F-10DE0A81617F}" destId="{A9286683-0A22-450F-B1D0-F47A2D004B6E}" srcOrd="0" destOrd="0" presId="urn:microsoft.com/office/officeart/2005/8/layout/hierarchy6"/>
-    <dgm:cxn modelId="{ED541D57-FF10-43EF-AB5C-EBD58B606B8D}" type="presOf" srcId="{E44C8DEC-AD46-4429-AF86-0F9356D0CE82}" destId="{96AEF933-7006-401F-833B-C8F846B23849}" srcOrd="0" destOrd="0" presId="urn:microsoft.com/office/officeart/2005/8/layout/hierarchy6"/>
-    <dgm:cxn modelId="{5DE65434-2077-41AF-AA40-B6DE49FF5AFB}" srcId="{D8A50AE1-961A-429F-A90D-21D161A095F3}" destId="{13CC3FBB-37D1-4F8C-B89F-10DE0A81617F}" srcOrd="1" destOrd="0" parTransId="{C0CA4928-D1B9-463A-A658-899922E99137}" sibTransId="{51105546-A976-41A8-AB26-5A7D9685E9FF}"/>
-    <dgm:cxn modelId="{2346D74A-44A2-4DCC-88CB-B692CC4957E0}" type="presOf" srcId="{348EA693-256F-42E0-9E14-CF3BA635114E}" destId="{5D04028E-91E2-4A4A-B380-44308E0624AC}" srcOrd="0" destOrd="0" presId="urn:microsoft.com/office/officeart/2005/8/layout/hierarchy6"/>
-    <dgm:cxn modelId="{EACEA8FB-916C-4AFF-A676-05A1060A75D6}" type="presOf" srcId="{C0CA4928-D1B9-463A-A658-899922E99137}" destId="{B435ED21-DB22-42CC-BF72-2F0FB8476698}" srcOrd="0" destOrd="0" presId="urn:microsoft.com/office/officeart/2005/8/layout/hierarchy6"/>
-    <dgm:cxn modelId="{7F75BF49-6BA0-45CF-9559-C81E5B6BAF1B}" type="presOf" srcId="{5A9485F3-B22E-4A47-9B8D-DA5439AC71CA}" destId="{F10B44BC-6D4E-4BF8-959E-8D0D3451C9A2}" srcOrd="0" destOrd="0" presId="urn:microsoft.com/office/officeart/2005/8/layout/hierarchy6"/>
-    <dgm:cxn modelId="{28EA0C6F-5FB8-40D8-A492-AB7D069CA3A6}" type="presOf" srcId="{EDE9116C-CCCE-4E59-B07E-344AA2521F5A}" destId="{E84B76EC-FE16-4E9F-A310-68FFDAD7DEB1}" srcOrd="0" destOrd="0" presId="urn:microsoft.com/office/officeart/2005/8/layout/hierarchy6"/>
-    <dgm:cxn modelId="{A849430D-ECDD-44D3-ADD7-BB362824C885}" type="presOf" srcId="{97BE3958-93F7-4A5E-8C6D-F9FA35E69405}" destId="{560E8377-E4B6-41A5-9436-5735950556F7}" srcOrd="0" destOrd="0" presId="urn:microsoft.com/office/officeart/2005/8/layout/hierarchy6"/>
-    <dgm:cxn modelId="{F5B0BAB1-321B-4583-9826-E52191A81CAA}" type="presParOf" srcId="{96AEF933-7006-401F-833B-C8F846B23849}" destId="{C188B896-B4D3-4A1C-9D00-D283528DF115}" srcOrd="0" destOrd="0" presId="urn:microsoft.com/office/officeart/2005/8/layout/hierarchy6"/>
-    <dgm:cxn modelId="{1573666D-7F99-4369-A24A-6467DAF320FC}" type="presParOf" srcId="{C188B896-B4D3-4A1C-9D00-D283528DF115}" destId="{8ED01E4A-D944-4B2B-A4ED-096949E7758A}" srcOrd="0" destOrd="0" presId="urn:microsoft.com/office/officeart/2005/8/layout/hierarchy6"/>
-    <dgm:cxn modelId="{D781903B-6A7E-49D4-935B-211B5AB2510B}" type="presParOf" srcId="{8ED01E4A-D944-4B2B-A4ED-096949E7758A}" destId="{5B540CB0-9F6C-414D-B812-EE79967E38BE}" srcOrd="0" destOrd="0" presId="urn:microsoft.com/office/officeart/2005/8/layout/hierarchy6"/>
-    <dgm:cxn modelId="{06DD5274-89ED-4E55-96DF-E4ACD42E4DD4}" type="presParOf" srcId="{5B540CB0-9F6C-414D-B812-EE79967E38BE}" destId="{52536172-FA40-482C-B8B9-2B09EB704C32}" srcOrd="0" destOrd="0" presId="urn:microsoft.com/office/officeart/2005/8/layout/hierarchy6"/>
-    <dgm:cxn modelId="{1DBD1EF6-74E8-444B-A352-35D7ED84849B}" type="presParOf" srcId="{5B540CB0-9F6C-414D-B812-EE79967E38BE}" destId="{F24DD360-B17D-43A6-9011-06DAABC3C166}" srcOrd="1" destOrd="0" presId="urn:microsoft.com/office/officeart/2005/8/layout/hierarchy6"/>
-    <dgm:cxn modelId="{564D9C11-BE47-440C-BEA3-984CAFD39CBE}" type="presParOf" srcId="{F24DD360-B17D-43A6-9011-06DAABC3C166}" destId="{5D04028E-91E2-4A4A-B380-44308E0624AC}" srcOrd="0" destOrd="0" presId="urn:microsoft.com/office/officeart/2005/8/layout/hierarchy6"/>
-    <dgm:cxn modelId="{51F0BCF8-62A3-4EC2-8D0D-88EAE4879B54}" type="presParOf" srcId="{F24DD360-B17D-43A6-9011-06DAABC3C166}" destId="{4F62E02A-E2F1-4936-9998-1B9744B204C1}" srcOrd="1" destOrd="0" presId="urn:microsoft.com/office/officeart/2005/8/layout/hierarchy6"/>
-    <dgm:cxn modelId="{2C1874F7-9AAE-48FA-AD2C-B5FF5836DF99}" type="presParOf" srcId="{4F62E02A-E2F1-4936-9998-1B9744B204C1}" destId="{51D970C8-4B7A-4BB5-8F19-98D550FDCF0C}" srcOrd="0" destOrd="0" presId="urn:microsoft.com/office/officeart/2005/8/layout/hierarchy6"/>
-    <dgm:cxn modelId="{FC31AF2B-2DDC-4B61-B9CE-5F588568291E}" type="presParOf" srcId="{4F62E02A-E2F1-4936-9998-1B9744B204C1}" destId="{A4B12659-C6B2-40AF-A341-CF5670950B91}" srcOrd="1" destOrd="0" presId="urn:microsoft.com/office/officeart/2005/8/layout/hierarchy6"/>
-    <dgm:cxn modelId="{26CCAD37-B32C-4139-B856-351ED1D3F37E}" type="presParOf" srcId="{F24DD360-B17D-43A6-9011-06DAABC3C166}" destId="{0937F7CC-9625-4DD6-BA2D-FA14F66569D4}" srcOrd="2" destOrd="0" presId="urn:microsoft.com/office/officeart/2005/8/layout/hierarchy6"/>
-    <dgm:cxn modelId="{E00E5BB2-2D6A-4F71-9CAF-1FA84F89120D}" type="presParOf" srcId="{F24DD360-B17D-43A6-9011-06DAABC3C166}" destId="{647B5739-D85C-4AAC-AA90-445813C8C078}" srcOrd="3" destOrd="0" presId="urn:microsoft.com/office/officeart/2005/8/layout/hierarchy6"/>
-    <dgm:cxn modelId="{2461093A-0975-412C-8436-9C651D19883F}" type="presParOf" srcId="{647B5739-D85C-4AAC-AA90-445813C8C078}" destId="{05CD3AAD-C565-42BC-9658-05E4834318F2}" srcOrd="0" destOrd="0" presId="urn:microsoft.com/office/officeart/2005/8/layout/hierarchy6"/>
-    <dgm:cxn modelId="{024F6029-D7C0-4951-ABFE-EC347554F059}" type="presParOf" srcId="{647B5739-D85C-4AAC-AA90-445813C8C078}" destId="{DA63A5ED-9294-4761-9EAA-2AE170D605EB}" srcOrd="1" destOrd="0" presId="urn:microsoft.com/office/officeart/2005/8/layout/hierarchy6"/>
-    <dgm:cxn modelId="{F3281B23-CFB6-497F-A14A-D899BE781370}" type="presParOf" srcId="{F24DD360-B17D-43A6-9011-06DAABC3C166}" destId="{F10B44BC-6D4E-4BF8-959E-8D0D3451C9A2}" srcOrd="4" destOrd="0" presId="urn:microsoft.com/office/officeart/2005/8/layout/hierarchy6"/>
-    <dgm:cxn modelId="{01D58243-54EF-460F-960E-68E274AD01FF}" type="presParOf" srcId="{F24DD360-B17D-43A6-9011-06DAABC3C166}" destId="{9D3391C0-D928-444F-ADCA-B4CC63E474F8}" srcOrd="5" destOrd="0" presId="urn:microsoft.com/office/officeart/2005/8/layout/hierarchy6"/>
-    <dgm:cxn modelId="{18F1118E-3993-4C9C-87DB-AB95C03E0812}" type="presParOf" srcId="{9D3391C0-D928-444F-ADCA-B4CC63E474F8}" destId="{BEEDA3AD-C42F-41FE-A92A-88E09C0F20DA}" srcOrd="0" destOrd="0" presId="urn:microsoft.com/office/officeart/2005/8/layout/hierarchy6"/>
-    <dgm:cxn modelId="{EDDCD4DD-5045-4192-BB52-811523AE43BA}" type="presParOf" srcId="{9D3391C0-D928-444F-ADCA-B4CC63E474F8}" destId="{3665E680-6A6F-4DE0-97AD-C7026AFF831B}" srcOrd="1" destOrd="0" presId="urn:microsoft.com/office/officeart/2005/8/layout/hierarchy6"/>
-    <dgm:cxn modelId="{EA8242D4-379E-431F-917B-5538C980BE89}" type="presParOf" srcId="{3665E680-6A6F-4DE0-97AD-C7026AFF831B}" destId="{A7291F85-0EE2-4FFF-A8AF-4556E1E65937}" srcOrd="0" destOrd="0" presId="urn:microsoft.com/office/officeart/2005/8/layout/hierarchy6"/>
-    <dgm:cxn modelId="{DF3DF600-1DF8-43D4-9C8C-31BDEAA7D415}" type="presParOf" srcId="{3665E680-6A6F-4DE0-97AD-C7026AFF831B}" destId="{DA6BAD16-E7AF-41BC-8EC6-6012BE2A8FC5}" srcOrd="1" destOrd="0" presId="urn:microsoft.com/office/officeart/2005/8/layout/hierarchy6"/>
-    <dgm:cxn modelId="{5E521448-762E-43EC-9BFF-B5E7E8F83360}" type="presParOf" srcId="{DA6BAD16-E7AF-41BC-8EC6-6012BE2A8FC5}" destId="{595218FE-4A18-48FC-AF20-8086EF430AE8}" srcOrd="0" destOrd="0" presId="urn:microsoft.com/office/officeart/2005/8/layout/hierarchy6"/>
-    <dgm:cxn modelId="{DC4F88DE-7DEA-46AF-B3A3-F56F7F45FC4E}" type="presParOf" srcId="{DA6BAD16-E7AF-41BC-8EC6-6012BE2A8FC5}" destId="{BE30A19B-14A6-4D7E-AB66-5E893A50FE4F}" srcOrd="1" destOrd="0" presId="urn:microsoft.com/office/officeart/2005/8/layout/hierarchy6"/>
-    <dgm:cxn modelId="{14A74351-597D-4A26-BFA9-872EE96C3B4F}" type="presParOf" srcId="{3665E680-6A6F-4DE0-97AD-C7026AFF831B}" destId="{B435ED21-DB22-42CC-BF72-2F0FB8476698}" srcOrd="2" destOrd="0" presId="urn:microsoft.com/office/officeart/2005/8/layout/hierarchy6"/>
-    <dgm:cxn modelId="{EAF7F098-3C9E-4A9F-AEF2-A0E61BCD242C}" type="presParOf" srcId="{3665E680-6A6F-4DE0-97AD-C7026AFF831B}" destId="{CAD81CEE-1E85-4EF3-82DF-2996B69E597C}" srcOrd="3" destOrd="0" presId="urn:microsoft.com/office/officeart/2005/8/layout/hierarchy6"/>
-    <dgm:cxn modelId="{5B92FBD7-8AF3-488A-A569-E0762584AE9C}" type="presParOf" srcId="{CAD81CEE-1E85-4EF3-82DF-2996B69E597C}" destId="{A9286683-0A22-450F-B1D0-F47A2D004B6E}" srcOrd="0" destOrd="0" presId="urn:microsoft.com/office/officeart/2005/8/layout/hierarchy6"/>
-    <dgm:cxn modelId="{1BAE6EA3-C897-4D64-9612-7919D3A57E0A}" type="presParOf" srcId="{CAD81CEE-1E85-4EF3-82DF-2996B69E597C}" destId="{4F970EC0-0775-4096-9EC9-CD0F65C7BC09}" srcOrd="1" destOrd="0" presId="urn:microsoft.com/office/officeart/2005/8/layout/hierarchy6"/>
-    <dgm:cxn modelId="{65F1E45D-0F84-4912-88D6-E42C02052010}" type="presParOf" srcId="{3665E680-6A6F-4DE0-97AD-C7026AFF831B}" destId="{31749F3B-AD18-4E9E-A57B-661A96937544}" srcOrd="4" destOrd="0" presId="urn:microsoft.com/office/officeart/2005/8/layout/hierarchy6"/>
-    <dgm:cxn modelId="{C09CD4A0-EDC4-4F5E-B8ED-225F50D3A5A1}" type="presParOf" srcId="{3665E680-6A6F-4DE0-97AD-C7026AFF831B}" destId="{B8AA4F3C-4859-47AB-A291-6F831320BD0E}" srcOrd="5" destOrd="0" presId="urn:microsoft.com/office/officeart/2005/8/layout/hierarchy6"/>
-    <dgm:cxn modelId="{58BB96BF-F70A-42E3-ABE9-1481EBCC2BF9}" type="presParOf" srcId="{B8AA4F3C-4859-47AB-A291-6F831320BD0E}" destId="{F684F232-16CD-4E07-A77D-DE5BCEDF1A02}" srcOrd="0" destOrd="0" presId="urn:microsoft.com/office/officeart/2005/8/layout/hierarchy6"/>
-    <dgm:cxn modelId="{0736D9F3-840A-482F-951D-14A9FBE921C4}" type="presParOf" srcId="{B8AA4F3C-4859-47AB-A291-6F831320BD0E}" destId="{D6157D34-7A99-41EA-BC92-D07E971149E5}" srcOrd="1" destOrd="0" presId="urn:microsoft.com/office/officeart/2005/8/layout/hierarchy6"/>
-    <dgm:cxn modelId="{7E0651AD-D900-4F5F-83E7-B96E637DC8DC}" type="presParOf" srcId="{F24DD360-B17D-43A6-9011-06DAABC3C166}" destId="{0248A0C5-AD3D-4D46-A062-CFC382C190CB}" srcOrd="6" destOrd="0" presId="urn:microsoft.com/office/officeart/2005/8/layout/hierarchy6"/>
-    <dgm:cxn modelId="{923FBBFD-D4C2-4F9D-BF2B-9154623A6BB3}" type="presParOf" srcId="{F24DD360-B17D-43A6-9011-06DAABC3C166}" destId="{A7612B87-84A1-45BE-8E1D-AD4B5A8EDE9A}" srcOrd="7" destOrd="0" presId="urn:microsoft.com/office/officeart/2005/8/layout/hierarchy6"/>
-    <dgm:cxn modelId="{620B2E43-12B1-4654-9373-0206792D2CE2}" type="presParOf" srcId="{A7612B87-84A1-45BE-8E1D-AD4B5A8EDE9A}" destId="{560E8377-E4B6-41A5-9436-5735950556F7}" srcOrd="0" destOrd="0" presId="urn:microsoft.com/office/officeart/2005/8/layout/hierarchy6"/>
-    <dgm:cxn modelId="{E2369AA3-D9F1-4EF7-8854-A2B382C36067}" type="presParOf" srcId="{A7612B87-84A1-45BE-8E1D-AD4B5A8EDE9A}" destId="{90F3F509-A2E4-461D-BEAA-DD8F6B24FAA3}" srcOrd="1" destOrd="0" presId="urn:microsoft.com/office/officeart/2005/8/layout/hierarchy6"/>
-    <dgm:cxn modelId="{1B1CE3F2-835C-4EDA-AAB6-1655E90AF267}" type="presParOf" srcId="{F24DD360-B17D-43A6-9011-06DAABC3C166}" destId="{E84B76EC-FE16-4E9F-A310-68FFDAD7DEB1}" srcOrd="8" destOrd="0" presId="urn:microsoft.com/office/officeart/2005/8/layout/hierarchy6"/>
-    <dgm:cxn modelId="{19CA1051-7D0F-450D-867B-2555CA349352}" type="presParOf" srcId="{F24DD360-B17D-43A6-9011-06DAABC3C166}" destId="{8096403B-99DF-42DC-9163-6A1769A94F6F}" srcOrd="9" destOrd="0" presId="urn:microsoft.com/office/officeart/2005/8/layout/hierarchy6"/>
-    <dgm:cxn modelId="{62856BC5-C23B-46F8-AA6B-5393BD73922B}" type="presParOf" srcId="{8096403B-99DF-42DC-9163-6A1769A94F6F}" destId="{3BF03D14-B140-4113-8D5A-0E1BF0253463}" srcOrd="0" destOrd="0" presId="urn:microsoft.com/office/officeart/2005/8/layout/hierarchy6"/>
-    <dgm:cxn modelId="{BD6CC403-A4F1-4832-9FF9-F62EE98686FE}" type="presParOf" srcId="{8096403B-99DF-42DC-9163-6A1769A94F6F}" destId="{5515FA77-34E7-4A23-8BEC-948E63577012}" srcOrd="1" destOrd="0" presId="urn:microsoft.com/office/officeart/2005/8/layout/hierarchy6"/>
-    <dgm:cxn modelId="{B3156EB4-94B3-4E60-ACC5-128E0F9D0F57}" type="presParOf" srcId="{96AEF933-7006-401F-833B-C8F846B23849}" destId="{9529B268-31FC-493F-B01F-6CC19781A541}" srcOrd="1" destOrd="0" presId="urn:microsoft.com/office/officeart/2005/8/layout/hierarchy6"/>
+    <dgm:cxn modelId="{672F3245-5219-48AB-AF7E-AB4A6364F6DB}" type="presParOf" srcId="{96AEF933-7006-401F-833B-C8F846B23849}" destId="{C188B896-B4D3-4A1C-9D00-D283528DF115}" srcOrd="0" destOrd="0" presId="urn:microsoft.com/office/officeart/2005/8/layout/hierarchy6"/>
+    <dgm:cxn modelId="{A4584500-3FB9-4FA6-B5CC-6DE4B03A1686}" type="presParOf" srcId="{C188B896-B4D3-4A1C-9D00-D283528DF115}" destId="{8ED01E4A-D944-4B2B-A4ED-096949E7758A}" srcOrd="0" destOrd="0" presId="urn:microsoft.com/office/officeart/2005/8/layout/hierarchy6"/>
+    <dgm:cxn modelId="{9DF81016-1750-4F6C-8F5F-A51F7C5A16A5}" type="presParOf" srcId="{8ED01E4A-D944-4B2B-A4ED-096949E7758A}" destId="{5B540CB0-9F6C-414D-B812-EE79967E38BE}" srcOrd="0" destOrd="0" presId="urn:microsoft.com/office/officeart/2005/8/layout/hierarchy6"/>
+    <dgm:cxn modelId="{3940C48B-B0EA-4B56-A3BA-F0EB2A067DA7}" type="presParOf" srcId="{5B540CB0-9F6C-414D-B812-EE79967E38BE}" destId="{52536172-FA40-482C-B8B9-2B09EB704C32}" srcOrd="0" destOrd="0" presId="urn:microsoft.com/office/officeart/2005/8/layout/hierarchy6"/>
+    <dgm:cxn modelId="{98379D42-B1DE-4CBC-AF88-B90710537CA3}" type="presParOf" srcId="{5B540CB0-9F6C-414D-B812-EE79967E38BE}" destId="{F24DD360-B17D-43A6-9011-06DAABC3C166}" srcOrd="1" destOrd="0" presId="urn:microsoft.com/office/officeart/2005/8/layout/hierarchy6"/>
+    <dgm:cxn modelId="{67B20561-4058-4218-9DAA-92636EF8BB93}" type="presParOf" srcId="{F24DD360-B17D-43A6-9011-06DAABC3C166}" destId="{5D04028E-91E2-4A4A-B380-44308E0624AC}" srcOrd="0" destOrd="0" presId="urn:microsoft.com/office/officeart/2005/8/layout/hierarchy6"/>
+    <dgm:cxn modelId="{2D3C60ED-4935-4340-A502-9CDB5626417B}" type="presParOf" srcId="{F24DD360-B17D-43A6-9011-06DAABC3C166}" destId="{4F62E02A-E2F1-4936-9998-1B9744B204C1}" srcOrd="1" destOrd="0" presId="urn:microsoft.com/office/officeart/2005/8/layout/hierarchy6"/>
+    <dgm:cxn modelId="{FB6103CE-16F9-4CA1-B590-E9AA58801BC3}" type="presParOf" srcId="{4F62E02A-E2F1-4936-9998-1B9744B204C1}" destId="{51D970C8-4B7A-4BB5-8F19-98D550FDCF0C}" srcOrd="0" destOrd="0" presId="urn:microsoft.com/office/officeart/2005/8/layout/hierarchy6"/>
+    <dgm:cxn modelId="{B68161E8-5818-43D7-BD75-392225FDAA60}" type="presParOf" srcId="{4F62E02A-E2F1-4936-9998-1B9744B204C1}" destId="{A4B12659-C6B2-40AF-A341-CF5670950B91}" srcOrd="1" destOrd="0" presId="urn:microsoft.com/office/officeart/2005/8/layout/hierarchy6"/>
+    <dgm:cxn modelId="{C359859B-E6BC-4230-9962-00131A26B34F}" type="presParOf" srcId="{F24DD360-B17D-43A6-9011-06DAABC3C166}" destId="{0937F7CC-9625-4DD6-BA2D-FA14F66569D4}" srcOrd="2" destOrd="0" presId="urn:microsoft.com/office/officeart/2005/8/layout/hierarchy6"/>
+    <dgm:cxn modelId="{3ED8982F-5EEB-44A8-A1A3-071EBD4BD4D0}" type="presParOf" srcId="{F24DD360-B17D-43A6-9011-06DAABC3C166}" destId="{647B5739-D85C-4AAC-AA90-445813C8C078}" srcOrd="3" destOrd="0" presId="urn:microsoft.com/office/officeart/2005/8/layout/hierarchy6"/>
+    <dgm:cxn modelId="{232D7A73-2D08-40E6-BFB1-013A3CFF0F48}" type="presParOf" srcId="{647B5739-D85C-4AAC-AA90-445813C8C078}" destId="{05CD3AAD-C565-42BC-9658-05E4834318F2}" srcOrd="0" destOrd="0" presId="urn:microsoft.com/office/officeart/2005/8/layout/hierarchy6"/>
+    <dgm:cxn modelId="{B3BC214B-DA04-49B4-B8E2-69C0780A28CB}" type="presParOf" srcId="{647B5739-D85C-4AAC-AA90-445813C8C078}" destId="{DA63A5ED-9294-4761-9EAA-2AE170D605EB}" srcOrd="1" destOrd="0" presId="urn:microsoft.com/office/officeart/2005/8/layout/hierarchy6"/>
+    <dgm:cxn modelId="{974B8FD7-5FFF-4DE6-926B-355AEBA0128B}" type="presParOf" srcId="{F24DD360-B17D-43A6-9011-06DAABC3C166}" destId="{F10B44BC-6D4E-4BF8-959E-8D0D3451C9A2}" srcOrd="4" destOrd="0" presId="urn:microsoft.com/office/officeart/2005/8/layout/hierarchy6"/>
+    <dgm:cxn modelId="{1619F0C6-1F6C-4077-B194-ADF2393B4019}" type="presParOf" srcId="{F24DD360-B17D-43A6-9011-06DAABC3C166}" destId="{9D3391C0-D928-444F-ADCA-B4CC63E474F8}" srcOrd="5" destOrd="0" presId="urn:microsoft.com/office/officeart/2005/8/layout/hierarchy6"/>
+    <dgm:cxn modelId="{EC1B5D4C-5F7E-4214-9F35-9DE9705F2F2E}" type="presParOf" srcId="{9D3391C0-D928-444F-ADCA-B4CC63E474F8}" destId="{BEEDA3AD-C42F-41FE-A92A-88E09C0F20DA}" srcOrd="0" destOrd="0" presId="urn:microsoft.com/office/officeart/2005/8/layout/hierarchy6"/>
+    <dgm:cxn modelId="{9C85D75E-4DBA-4F1F-9460-C0CB9EC952C1}" type="presParOf" srcId="{9D3391C0-D928-444F-ADCA-B4CC63E474F8}" destId="{3665E680-6A6F-4DE0-97AD-C7026AFF831B}" srcOrd="1" destOrd="0" presId="urn:microsoft.com/office/officeart/2005/8/layout/hierarchy6"/>
+    <dgm:cxn modelId="{F29DB7EC-2A41-46C8-BEAD-69A577F3472A}" type="presParOf" srcId="{3665E680-6A6F-4DE0-97AD-C7026AFF831B}" destId="{A7291F85-0EE2-4FFF-A8AF-4556E1E65937}" srcOrd="0" destOrd="0" presId="urn:microsoft.com/office/officeart/2005/8/layout/hierarchy6"/>
+    <dgm:cxn modelId="{1AFFC472-BC17-43BF-AFE1-53447FFC1971}" type="presParOf" srcId="{3665E680-6A6F-4DE0-97AD-C7026AFF831B}" destId="{DA6BAD16-E7AF-41BC-8EC6-6012BE2A8FC5}" srcOrd="1" destOrd="0" presId="urn:microsoft.com/office/officeart/2005/8/layout/hierarchy6"/>
+    <dgm:cxn modelId="{FC673F1C-E5AA-4B23-839A-C22B901C3579}" type="presParOf" srcId="{DA6BAD16-E7AF-41BC-8EC6-6012BE2A8FC5}" destId="{595218FE-4A18-48FC-AF20-8086EF430AE8}" srcOrd="0" destOrd="0" presId="urn:microsoft.com/office/officeart/2005/8/layout/hierarchy6"/>
+    <dgm:cxn modelId="{B5E7C18F-2A4A-4ECF-A420-0A3EDDDB546E}" type="presParOf" srcId="{DA6BAD16-E7AF-41BC-8EC6-6012BE2A8FC5}" destId="{BE30A19B-14A6-4D7E-AB66-5E893A50FE4F}" srcOrd="1" destOrd="0" presId="urn:microsoft.com/office/officeart/2005/8/layout/hierarchy6"/>
+    <dgm:cxn modelId="{2C76062B-7FAF-4408-BCB9-970BBB9B3CAE}" type="presParOf" srcId="{3665E680-6A6F-4DE0-97AD-C7026AFF831B}" destId="{B435ED21-DB22-42CC-BF72-2F0FB8476698}" srcOrd="2" destOrd="0" presId="urn:microsoft.com/office/officeart/2005/8/layout/hierarchy6"/>
+    <dgm:cxn modelId="{4FB9DC72-4A37-4E0F-BC6B-075CDADEA08C}" type="presParOf" srcId="{3665E680-6A6F-4DE0-97AD-C7026AFF831B}" destId="{CAD81CEE-1E85-4EF3-82DF-2996B69E597C}" srcOrd="3" destOrd="0" presId="urn:microsoft.com/office/officeart/2005/8/layout/hierarchy6"/>
+    <dgm:cxn modelId="{0CAD61E7-6371-422B-A8B6-033ED09A9EC9}" type="presParOf" srcId="{CAD81CEE-1E85-4EF3-82DF-2996B69E597C}" destId="{A9286683-0A22-450F-B1D0-F47A2D004B6E}" srcOrd="0" destOrd="0" presId="urn:microsoft.com/office/officeart/2005/8/layout/hierarchy6"/>
+    <dgm:cxn modelId="{AB11A65D-CF19-4838-98EA-97DEA6A894BF}" type="presParOf" srcId="{CAD81CEE-1E85-4EF3-82DF-2996B69E597C}" destId="{4F970EC0-0775-4096-9EC9-CD0F65C7BC09}" srcOrd="1" destOrd="0" presId="urn:microsoft.com/office/officeart/2005/8/layout/hierarchy6"/>
+    <dgm:cxn modelId="{67869953-0899-47E4-83B3-F338D96C4A72}" type="presParOf" srcId="{3665E680-6A6F-4DE0-97AD-C7026AFF831B}" destId="{31749F3B-AD18-4E9E-A57B-661A96937544}" srcOrd="4" destOrd="0" presId="urn:microsoft.com/office/officeart/2005/8/layout/hierarchy6"/>
+    <dgm:cxn modelId="{99F6865C-FD9C-435E-A5AB-3E5A37D7FEA4}" type="presParOf" srcId="{3665E680-6A6F-4DE0-97AD-C7026AFF831B}" destId="{B8AA4F3C-4859-47AB-A291-6F831320BD0E}" srcOrd="5" destOrd="0" presId="urn:microsoft.com/office/officeart/2005/8/layout/hierarchy6"/>
+    <dgm:cxn modelId="{D1B277B3-C634-4B62-927F-15DA31513BFF}" type="presParOf" srcId="{B8AA4F3C-4859-47AB-A291-6F831320BD0E}" destId="{F684F232-16CD-4E07-A77D-DE5BCEDF1A02}" srcOrd="0" destOrd="0" presId="urn:microsoft.com/office/officeart/2005/8/layout/hierarchy6"/>
+    <dgm:cxn modelId="{64554CCE-8B9B-4D48-81F9-54E7ED987DA7}" type="presParOf" srcId="{B8AA4F3C-4859-47AB-A291-6F831320BD0E}" destId="{D6157D34-7A99-41EA-BC92-D07E971149E5}" srcOrd="1" destOrd="0" presId="urn:microsoft.com/office/officeart/2005/8/layout/hierarchy6"/>
+    <dgm:cxn modelId="{0C7C25D3-BE9C-4D51-9CE6-9FD2CBAE5344}" type="presParOf" srcId="{F24DD360-B17D-43A6-9011-06DAABC3C166}" destId="{0248A0C5-AD3D-4D46-A062-CFC382C190CB}" srcOrd="6" destOrd="0" presId="urn:microsoft.com/office/officeart/2005/8/layout/hierarchy6"/>
+    <dgm:cxn modelId="{99677CAA-455C-42FD-A1E5-301930B11728}" type="presParOf" srcId="{F24DD360-B17D-43A6-9011-06DAABC3C166}" destId="{A7612B87-84A1-45BE-8E1D-AD4B5A8EDE9A}" srcOrd="7" destOrd="0" presId="urn:microsoft.com/office/officeart/2005/8/layout/hierarchy6"/>
+    <dgm:cxn modelId="{25859B1F-54CF-4526-BCE1-A4058FCBAB2B}" type="presParOf" srcId="{A7612B87-84A1-45BE-8E1D-AD4B5A8EDE9A}" destId="{560E8377-E4B6-41A5-9436-5735950556F7}" srcOrd="0" destOrd="0" presId="urn:microsoft.com/office/officeart/2005/8/layout/hierarchy6"/>
+    <dgm:cxn modelId="{C7916615-087C-4B42-B567-59309C11B23E}" type="presParOf" srcId="{A7612B87-84A1-45BE-8E1D-AD4B5A8EDE9A}" destId="{90F3F509-A2E4-461D-BEAA-DD8F6B24FAA3}" srcOrd="1" destOrd="0" presId="urn:microsoft.com/office/officeart/2005/8/layout/hierarchy6"/>
+    <dgm:cxn modelId="{5B17C11B-6464-4465-997E-08DFF6932C7E}" type="presParOf" srcId="{F24DD360-B17D-43A6-9011-06DAABC3C166}" destId="{E84B76EC-FE16-4E9F-A310-68FFDAD7DEB1}" srcOrd="8" destOrd="0" presId="urn:microsoft.com/office/officeart/2005/8/layout/hierarchy6"/>
+    <dgm:cxn modelId="{148502EB-0C3E-4117-AC3A-ED3E19BEBCF6}" type="presParOf" srcId="{F24DD360-B17D-43A6-9011-06DAABC3C166}" destId="{8096403B-99DF-42DC-9163-6A1769A94F6F}" srcOrd="9" destOrd="0" presId="urn:microsoft.com/office/officeart/2005/8/layout/hierarchy6"/>
+    <dgm:cxn modelId="{21ECD350-4896-43BC-9E34-AE073A320E61}" type="presParOf" srcId="{8096403B-99DF-42DC-9163-6A1769A94F6F}" destId="{3BF03D14-B140-4113-8D5A-0E1BF0253463}" srcOrd="0" destOrd="0" presId="urn:microsoft.com/office/officeart/2005/8/layout/hierarchy6"/>
+    <dgm:cxn modelId="{67BFD200-6A0B-47E0-BA05-72228C6BC86A}" type="presParOf" srcId="{8096403B-99DF-42DC-9163-6A1769A94F6F}" destId="{5515FA77-34E7-4A23-8BEC-948E63577012}" srcOrd="1" destOrd="0" presId="urn:microsoft.com/office/officeart/2005/8/layout/hierarchy6"/>
+    <dgm:cxn modelId="{9D223EF9-B9FD-47DA-9277-7F7584DD4CF3}" type="presParOf" srcId="{96AEF933-7006-401F-833B-C8F846B23849}" destId="{9529B268-31FC-493F-B01F-6CC19781A541}" srcOrd="1" destOrd="0" presId="urn:microsoft.com/office/officeart/2005/8/layout/hierarchy6"/>
   </dgm:cxnLst>
   <dgm:bg/>
   <dgm:whole/>
@@ -3504,27 +3598,27 @@
   </dgm:ptLst>
   <dgm:cxnLst>
     <dgm:cxn modelId="{1BA2093D-A727-4145-9DD8-7EC4FC5D2D38}" srcId="{B366E3A5-FA8B-44AE-9F88-4D3DBB84E1CD}" destId="{F27046C7-3231-48A1-96F0-76AC6FD9E70C}" srcOrd="3" destOrd="0" parTransId="{E7152A09-C9E7-4722-9209-E0FDBA9EDDC3}" sibTransId="{E648DC14-174F-4370-9CD2-610231FB931C}"/>
-    <dgm:cxn modelId="{0F363389-7335-4ADD-8FCB-F8171B40F442}" type="presOf" srcId="{F27046C7-3231-48A1-96F0-76AC6FD9E70C}" destId="{7448EAF0-DEBA-4C58-BA9E-E16D6BB2C9DB}" srcOrd="0" destOrd="0" presId="urn:microsoft.com/office/officeart/2005/8/layout/hProcess9"/>
-    <dgm:cxn modelId="{070CD283-629C-49CD-97FE-25B5BD8DCD69}" type="presOf" srcId="{30B6F80D-95D9-4CBF-A1F8-4F8E403EB979}" destId="{98602EC5-7CE5-4131-A2D8-0F122AA1F120}" srcOrd="0" destOrd="0" presId="urn:microsoft.com/office/officeart/2005/8/layout/hProcess9"/>
+    <dgm:cxn modelId="{2EF63CEE-324E-436C-A434-FFFFF398C708}" type="presOf" srcId="{0207B430-F06D-45E0-87F1-435BA1F536BE}" destId="{C3C865DD-85F6-45E2-A04A-9A8D47890BC3}" srcOrd="0" destOrd="0" presId="urn:microsoft.com/office/officeart/2005/8/layout/hProcess9"/>
+    <dgm:cxn modelId="{FCC5378C-924C-49AD-A6C4-255D69E3359D}" type="presOf" srcId="{F27046C7-3231-48A1-96F0-76AC6FD9E70C}" destId="{7448EAF0-DEBA-4C58-BA9E-E16D6BB2C9DB}" srcOrd="0" destOrd="0" presId="urn:microsoft.com/office/officeart/2005/8/layout/hProcess9"/>
+    <dgm:cxn modelId="{F13901CE-CD2B-4DD5-8444-F912094C08E8}" type="presOf" srcId="{30B6F80D-95D9-4CBF-A1F8-4F8E403EB979}" destId="{98602EC5-7CE5-4131-A2D8-0F122AA1F120}" srcOrd="0" destOrd="0" presId="urn:microsoft.com/office/officeart/2005/8/layout/hProcess9"/>
     <dgm:cxn modelId="{86CD4538-8CC0-4D3F-8302-5914F93812BC}" srcId="{B366E3A5-FA8B-44AE-9F88-4D3DBB84E1CD}" destId="{0207B430-F06D-45E0-87F1-435BA1F536BE}" srcOrd="4" destOrd="0" parTransId="{9D4F6015-0FF8-4996-AB6F-73CCB8ADB4E7}" sibTransId="{D867D8C9-ECEB-4B30-87CD-E2677AD57188}"/>
     <dgm:cxn modelId="{5359E2AF-39AC-436B-9007-7FE15B6ECA2E}" srcId="{B366E3A5-FA8B-44AE-9F88-4D3DBB84E1CD}" destId="{4DC1849D-4703-4A82-A35C-DC77E0A3410D}" srcOrd="1" destOrd="0" parTransId="{0C7DB38F-A052-4AEB-9931-13289386BBC0}" sibTransId="{606CC965-5F67-4FA0-8239-F977E27F2DA9}"/>
-    <dgm:cxn modelId="{1B4496B1-0550-44CC-B972-4859B84932A4}" type="presOf" srcId="{C8AE915C-3F07-420A-BCFD-AC1CDE2F7167}" destId="{174A57C2-7910-48D7-BDC3-5DC9E7AE79FA}" srcOrd="0" destOrd="0" presId="urn:microsoft.com/office/officeart/2005/8/layout/hProcess9"/>
-    <dgm:cxn modelId="{0AACE586-AC85-4522-B371-007739CABDC9}" type="presOf" srcId="{B366E3A5-FA8B-44AE-9F88-4D3DBB84E1CD}" destId="{830810F5-A9FA-46E7-8D43-8ACA0C06BAD8}" srcOrd="0" destOrd="0" presId="urn:microsoft.com/office/officeart/2005/8/layout/hProcess9"/>
+    <dgm:cxn modelId="{FE241613-BAFB-4F31-A5A5-127C20131B56}" type="presOf" srcId="{4DC1849D-4703-4A82-A35C-DC77E0A3410D}" destId="{83348244-573D-4087-AF6B-929D8A8BBA56}" srcOrd="0" destOrd="0" presId="urn:microsoft.com/office/officeart/2005/8/layout/hProcess9"/>
+    <dgm:cxn modelId="{8615AD45-B4C5-4325-B899-D3BBDE868043}" type="presOf" srcId="{C8AE915C-3F07-420A-BCFD-AC1CDE2F7167}" destId="{174A57C2-7910-48D7-BDC3-5DC9E7AE79FA}" srcOrd="0" destOrd="0" presId="urn:microsoft.com/office/officeart/2005/8/layout/hProcess9"/>
+    <dgm:cxn modelId="{CF97F7F5-3E90-46F8-8BBB-9C1939EEC1B3}" type="presOf" srcId="{B366E3A5-FA8B-44AE-9F88-4D3DBB84E1CD}" destId="{830810F5-A9FA-46E7-8D43-8ACA0C06BAD8}" srcOrd="0" destOrd="0" presId="urn:microsoft.com/office/officeart/2005/8/layout/hProcess9"/>
     <dgm:cxn modelId="{B110BEDC-C3D3-4625-8540-CBD9A3B2367F}" srcId="{B366E3A5-FA8B-44AE-9F88-4D3DBB84E1CD}" destId="{30B6F80D-95D9-4CBF-A1F8-4F8E403EB979}" srcOrd="0" destOrd="0" parTransId="{F4D9D275-559C-4206-AF0D-F07D17CD3269}" sibTransId="{C17ABA9A-446A-4711-A9AD-030A480A30A5}"/>
     <dgm:cxn modelId="{B181C3D0-1A68-4AFD-A8D7-2E4F1E52C7ED}" srcId="{B366E3A5-FA8B-44AE-9F88-4D3DBB84E1CD}" destId="{C8AE915C-3F07-420A-BCFD-AC1CDE2F7167}" srcOrd="2" destOrd="0" parTransId="{AECE79AC-B83F-446F-A444-6CF985F33EAE}" sibTransId="{E8CFBC1B-7F60-49AC-ABDB-A36716902DFB}"/>
-    <dgm:cxn modelId="{D15076A6-7C40-4669-8E7B-050F393C20E0}" type="presOf" srcId="{0207B430-F06D-45E0-87F1-435BA1F536BE}" destId="{C3C865DD-85F6-45E2-A04A-9A8D47890BC3}" srcOrd="0" destOrd="0" presId="urn:microsoft.com/office/officeart/2005/8/layout/hProcess9"/>
-    <dgm:cxn modelId="{A659C724-A03A-4E8B-B056-5B1A989BA334}" type="presOf" srcId="{4DC1849D-4703-4A82-A35C-DC77E0A3410D}" destId="{83348244-573D-4087-AF6B-929D8A8BBA56}" srcOrd="0" destOrd="0" presId="urn:microsoft.com/office/officeart/2005/8/layout/hProcess9"/>
-    <dgm:cxn modelId="{BBE05101-2501-4C23-9E24-904ADE9716A0}" type="presParOf" srcId="{830810F5-A9FA-46E7-8D43-8ACA0C06BAD8}" destId="{FA4276E1-911E-4694-AAAA-B01DD7C8CFA2}" srcOrd="0" destOrd="0" presId="urn:microsoft.com/office/officeart/2005/8/layout/hProcess9"/>
-    <dgm:cxn modelId="{8020237B-E25D-4937-9300-27F5F9CBF262}" type="presParOf" srcId="{830810F5-A9FA-46E7-8D43-8ACA0C06BAD8}" destId="{C1897F06-7765-444F-8D2F-0964BE5E78BD}" srcOrd="1" destOrd="0" presId="urn:microsoft.com/office/officeart/2005/8/layout/hProcess9"/>
-    <dgm:cxn modelId="{816A00AE-7370-405E-B2A0-0831F8AD22CB}" type="presParOf" srcId="{C1897F06-7765-444F-8D2F-0964BE5E78BD}" destId="{98602EC5-7CE5-4131-A2D8-0F122AA1F120}" srcOrd="0" destOrd="0" presId="urn:microsoft.com/office/officeart/2005/8/layout/hProcess9"/>
-    <dgm:cxn modelId="{82B05676-492F-484E-9EA3-E87D83646353}" type="presParOf" srcId="{C1897F06-7765-444F-8D2F-0964BE5E78BD}" destId="{C0700716-F8C3-49DA-AFF3-A5249CCFAE9E}" srcOrd="1" destOrd="0" presId="urn:microsoft.com/office/officeart/2005/8/layout/hProcess9"/>
-    <dgm:cxn modelId="{E33CEDA0-D396-4608-B48D-D118B5D9CB5A}" type="presParOf" srcId="{C1897F06-7765-444F-8D2F-0964BE5E78BD}" destId="{83348244-573D-4087-AF6B-929D8A8BBA56}" srcOrd="2" destOrd="0" presId="urn:microsoft.com/office/officeart/2005/8/layout/hProcess9"/>
-    <dgm:cxn modelId="{814C72AA-40EC-4A11-A8CD-4035D2558E39}" type="presParOf" srcId="{C1897F06-7765-444F-8D2F-0964BE5E78BD}" destId="{3048BF72-529F-4D62-BAF3-DBD7D995CACD}" srcOrd="3" destOrd="0" presId="urn:microsoft.com/office/officeart/2005/8/layout/hProcess9"/>
-    <dgm:cxn modelId="{C3161DE6-5FCD-4763-8345-9D244FB83F87}" type="presParOf" srcId="{C1897F06-7765-444F-8D2F-0964BE5E78BD}" destId="{174A57C2-7910-48D7-BDC3-5DC9E7AE79FA}" srcOrd="4" destOrd="0" presId="urn:microsoft.com/office/officeart/2005/8/layout/hProcess9"/>
-    <dgm:cxn modelId="{9EFBB940-AB2C-41DD-83CE-4CE788F39B9A}" type="presParOf" srcId="{C1897F06-7765-444F-8D2F-0964BE5E78BD}" destId="{6D8F61C5-2D10-405E-BFC8-DC646D10620E}" srcOrd="5" destOrd="0" presId="urn:microsoft.com/office/officeart/2005/8/layout/hProcess9"/>
-    <dgm:cxn modelId="{A00764FD-BDAF-4AD7-A4DB-A6A21A84EC3F}" type="presParOf" srcId="{C1897F06-7765-444F-8D2F-0964BE5E78BD}" destId="{7448EAF0-DEBA-4C58-BA9E-E16D6BB2C9DB}" srcOrd="6" destOrd="0" presId="urn:microsoft.com/office/officeart/2005/8/layout/hProcess9"/>
-    <dgm:cxn modelId="{37D87B82-CECB-480D-B0C6-F72C9BA1F943}" type="presParOf" srcId="{C1897F06-7765-444F-8D2F-0964BE5E78BD}" destId="{1EA19347-6AA2-40E2-9C5F-B4B7C978224D}" srcOrd="7" destOrd="0" presId="urn:microsoft.com/office/officeart/2005/8/layout/hProcess9"/>
-    <dgm:cxn modelId="{040B08A5-F1FC-435F-BBFF-A455D5F42C6B}" type="presParOf" srcId="{C1897F06-7765-444F-8D2F-0964BE5E78BD}" destId="{C3C865DD-85F6-45E2-A04A-9A8D47890BC3}" srcOrd="8" destOrd="0" presId="urn:microsoft.com/office/officeart/2005/8/layout/hProcess9"/>
+    <dgm:cxn modelId="{A6E483C1-0B8A-4792-BEC3-ED0732C076ED}" type="presParOf" srcId="{830810F5-A9FA-46E7-8D43-8ACA0C06BAD8}" destId="{FA4276E1-911E-4694-AAAA-B01DD7C8CFA2}" srcOrd="0" destOrd="0" presId="urn:microsoft.com/office/officeart/2005/8/layout/hProcess9"/>
+    <dgm:cxn modelId="{2AA093AE-7B30-4A33-8CDD-FB38BE30FA5B}" type="presParOf" srcId="{830810F5-A9FA-46E7-8D43-8ACA0C06BAD8}" destId="{C1897F06-7765-444F-8D2F-0964BE5E78BD}" srcOrd="1" destOrd="0" presId="urn:microsoft.com/office/officeart/2005/8/layout/hProcess9"/>
+    <dgm:cxn modelId="{FF762DFA-8DEF-4E93-8CBE-F1F3C7A1F6C6}" type="presParOf" srcId="{C1897F06-7765-444F-8D2F-0964BE5E78BD}" destId="{98602EC5-7CE5-4131-A2D8-0F122AA1F120}" srcOrd="0" destOrd="0" presId="urn:microsoft.com/office/officeart/2005/8/layout/hProcess9"/>
+    <dgm:cxn modelId="{2894C5D4-D7E7-4D9D-977A-226FBCA6E3C4}" type="presParOf" srcId="{C1897F06-7765-444F-8D2F-0964BE5E78BD}" destId="{C0700716-F8C3-49DA-AFF3-A5249CCFAE9E}" srcOrd="1" destOrd="0" presId="urn:microsoft.com/office/officeart/2005/8/layout/hProcess9"/>
+    <dgm:cxn modelId="{CC62D520-2D3E-4423-AE3C-F55AE0404CF2}" type="presParOf" srcId="{C1897F06-7765-444F-8D2F-0964BE5E78BD}" destId="{83348244-573D-4087-AF6B-929D8A8BBA56}" srcOrd="2" destOrd="0" presId="urn:microsoft.com/office/officeart/2005/8/layout/hProcess9"/>
+    <dgm:cxn modelId="{73D06262-93D2-4C05-91F8-B673F8F77F12}" type="presParOf" srcId="{C1897F06-7765-444F-8D2F-0964BE5E78BD}" destId="{3048BF72-529F-4D62-BAF3-DBD7D995CACD}" srcOrd="3" destOrd="0" presId="urn:microsoft.com/office/officeart/2005/8/layout/hProcess9"/>
+    <dgm:cxn modelId="{900C71EB-9E39-4C12-A80A-559A4472CBAA}" type="presParOf" srcId="{C1897F06-7765-444F-8D2F-0964BE5E78BD}" destId="{174A57C2-7910-48D7-BDC3-5DC9E7AE79FA}" srcOrd="4" destOrd="0" presId="urn:microsoft.com/office/officeart/2005/8/layout/hProcess9"/>
+    <dgm:cxn modelId="{0F3125CA-99D3-46E2-821A-0ECCAD3CE714}" type="presParOf" srcId="{C1897F06-7765-444F-8D2F-0964BE5E78BD}" destId="{6D8F61C5-2D10-405E-BFC8-DC646D10620E}" srcOrd="5" destOrd="0" presId="urn:microsoft.com/office/officeart/2005/8/layout/hProcess9"/>
+    <dgm:cxn modelId="{1DE2A8C0-4AD6-46ED-AC80-3F43017E0EC4}" type="presParOf" srcId="{C1897F06-7765-444F-8D2F-0964BE5E78BD}" destId="{7448EAF0-DEBA-4C58-BA9E-E16D6BB2C9DB}" srcOrd="6" destOrd="0" presId="urn:microsoft.com/office/officeart/2005/8/layout/hProcess9"/>
+    <dgm:cxn modelId="{28C983E3-B48D-4785-BF87-FEB8283FE8A5}" type="presParOf" srcId="{C1897F06-7765-444F-8D2F-0964BE5E78BD}" destId="{1EA19347-6AA2-40E2-9C5F-B4B7C978224D}" srcOrd="7" destOrd="0" presId="urn:microsoft.com/office/officeart/2005/8/layout/hProcess9"/>
+    <dgm:cxn modelId="{80217CA1-5416-40E9-8616-A2A4065A55C2}" type="presParOf" srcId="{C1897F06-7765-444F-8D2F-0964BE5E78BD}" destId="{C3C865DD-85F6-45E2-A04A-9A8D47890BC3}" srcOrd="8" destOrd="0" presId="urn:microsoft.com/office/officeart/2005/8/layout/hProcess9"/>
   </dgm:cxnLst>
   <dgm:bg/>
   <dgm:whole/>

</xml_diff>